<commit_message>
Redirect to netlify address until DNS transfer completes
</commit_message>
<xml_diff>
--- a/static/documents/CV-Eric-Edward-Bryant-PhD.docx
+++ b/static/documents/CV-Eric-Edward-Bryant-PhD.docx
@@ -22,26 +22,55 @@
         <w:pStyle w:val="FirstParagraph"/>
         <w:spacing w:before="0" w:after="0"/>
       </w:pPr>
+      <w:r>
+        <w:rPr>
+          <w:rStyle w:val="Hyperlink"/>
+        </w:rPr>
+        <w:fldChar w:fldCharType="begin"/>
+      </w:r>
+      <w:r>
+        <w:rPr>
+          <w:rStyle w:val="Hyperlink"/>
+        </w:rPr>
+        <w:instrText>HYPERLINK "mailto:ericbryantphd@gmail.com"</w:instrText>
+      </w:r>
+      <w:r>
+        <w:rPr>
+          <w:rStyle w:val="Hyperlink"/>
+        </w:rPr>
+      </w:r>
+      <w:r>
+        <w:rPr>
+          <w:rStyle w:val="Hyperlink"/>
+        </w:rPr>
+        <w:fldChar w:fldCharType="separate"/>
+      </w:r>
+      <w:r>
+        <w:rPr>
+          <w:rStyle w:val="Hyperlink"/>
+        </w:rPr>
+        <w:t>ericbryantphd@gmail.com</w:t>
+      </w:r>
+      <w:r>
+        <w:rPr>
+          <w:rStyle w:val="Hyperlink"/>
+        </w:rPr>
+        <w:fldChar w:fldCharType="end"/>
+      </w:r>
+      <w:bookmarkStart w:id="1" w:name="_GoBack"/>
+      <w:bookmarkEnd w:id="1"/>
+      <w:r>
+        <w:t xml:space="preserve"> </w:t>
+      </w:r>
+      <w:r>
+        <w:t xml:space="preserve">• </w:t>
+      </w:r>
       <w:hyperlink r:id="rId4" w:history="1">
         <w:r>
           <w:rPr>
             <w:rStyle w:val="Hyperlink"/>
           </w:rPr>
-          <w:t>EricBryantPhD@gmail.com</w:t>
-        </w:r>
-      </w:hyperlink>
-      <w:r>
-        <w:t xml:space="preserve"> </w:t>
-      </w:r>
-      <w:r>
-        <w:t xml:space="preserve">• </w:t>
-      </w:r>
-      <w:hyperlink r:id="rId5" w:history="1">
-        <w:r>
-          <w:rPr>
-            <w:rStyle w:val="Hyperlink"/>
-          </w:rPr>
-          <w:t>EricBryantPhD.com</w:t>
+          <w:t>ericbryantphd.com</w:t>
         </w:r>
       </w:hyperlink>
       <w:r>
@@ -111,25 +140,7 @@
           <w:sz w:val="22"/>
           <w:szCs w:val="22"/>
         </w:rPr>
-        <w:t>2020</w:t>
-      </w:r>
-      <w:r>
-        <w:rPr>
-          <w:rFonts w:ascii="Georgia" w:hAnsi="Georgia"/>
-          <w:b w:val="0"/>
-          <w:sz w:val="22"/>
-          <w:szCs w:val="22"/>
-        </w:rPr>
-        <w:t>—</w:t>
-      </w:r>
-      <w:r>
-        <w:rPr>
-          <w:rFonts w:ascii="Georgia" w:hAnsi="Georgia"/>
-          <w:b w:val="0"/>
-          <w:sz w:val="22"/>
-          <w:szCs w:val="22"/>
-        </w:rPr>
-        <w:t>Pres.</w:t>
+        <w:t>2020—Pres.</w:t>
       </w:r>
       <w:r>
         <w:rPr>
@@ -287,26 +298,26 @@
         </w:rPr>
         <w:tab/>
       </w:r>
+      <w:hyperlink r:id="rId5" w:history="1">
+        <w:r>
+          <w:rPr>
+            <w:rStyle w:val="Hyperlink"/>
+            <w:rFonts w:ascii="Georgia" w:hAnsi="Georgia"/>
+            <w:sz w:val="22"/>
+            <w:szCs w:val="22"/>
+          </w:rPr>
+          <w:t>Irwin Chen</w:t>
+        </w:r>
+      </w:hyperlink>
+      <w:r>
+        <w:rPr>
+          <w:rFonts w:ascii="Georgia" w:hAnsi="Georgia"/>
+          <w:sz w:val="22"/>
+          <w:szCs w:val="22"/>
+        </w:rPr>
+        <w:t xml:space="preserve"> &amp; </w:t>
+      </w:r>
       <w:hyperlink r:id="rId6" w:history="1">
-        <w:r>
-          <w:rPr>
-            <w:rStyle w:val="Hyperlink"/>
-            <w:rFonts w:ascii="Georgia" w:hAnsi="Georgia"/>
-            <w:sz w:val="22"/>
-            <w:szCs w:val="22"/>
-          </w:rPr>
-          <w:t>Irwin Chen</w:t>
-        </w:r>
-      </w:hyperlink>
-      <w:r>
-        <w:rPr>
-          <w:rFonts w:ascii="Georgia" w:hAnsi="Georgia"/>
-          <w:sz w:val="22"/>
-          <w:szCs w:val="22"/>
-        </w:rPr>
-        <w:t xml:space="preserve"> &amp; </w:t>
-      </w:r>
-      <w:hyperlink r:id="rId7" w:history="1">
         <w:r>
           <w:rPr>
             <w:rStyle w:val="Hyperlink"/>
@@ -564,26 +575,26 @@
         </w:rPr>
         <w:tab/>
       </w:r>
+      <w:hyperlink r:id="rId7" w:history="1">
+        <w:r>
+          <w:rPr>
+            <w:rStyle w:val="Hyperlink"/>
+            <w:rFonts w:ascii="Georgia" w:hAnsi="Georgia"/>
+            <w:sz w:val="22"/>
+            <w:szCs w:val="22"/>
+          </w:rPr>
+          <w:t>Venus So</w:t>
+        </w:r>
+      </w:hyperlink>
+      <w:r>
+        <w:rPr>
+          <w:rFonts w:ascii="Georgia" w:hAnsi="Georgia"/>
+          <w:sz w:val="22"/>
+          <w:szCs w:val="22"/>
+        </w:rPr>
+        <w:t xml:space="preserve"> &amp; </w:t>
+      </w:r>
       <w:hyperlink r:id="rId8" w:history="1">
-        <w:r>
-          <w:rPr>
-            <w:rStyle w:val="Hyperlink"/>
-            <w:rFonts w:ascii="Georgia" w:hAnsi="Georgia"/>
-            <w:sz w:val="22"/>
-            <w:szCs w:val="22"/>
-          </w:rPr>
-          <w:t>Venus So</w:t>
-        </w:r>
-      </w:hyperlink>
-      <w:r>
-        <w:rPr>
-          <w:rFonts w:ascii="Georgia" w:hAnsi="Georgia"/>
-          <w:sz w:val="22"/>
-          <w:szCs w:val="22"/>
-        </w:rPr>
-        <w:t xml:space="preserve"> &amp; </w:t>
-      </w:r>
-      <w:hyperlink r:id="rId9" w:history="1">
         <w:r>
           <w:rPr>
             <w:rStyle w:val="Hyperlink"/>
@@ -714,7 +725,7 @@
         </w:rPr>
         <w:tab/>
       </w:r>
-      <w:hyperlink r:id="rId10">
+      <w:hyperlink r:id="rId9">
         <w:r>
           <w:rPr>
             <w:rStyle w:val="Hyperlink"/>
@@ -845,27 +856,7 @@
           <w:sz w:val="22"/>
           <w:szCs w:val="22"/>
         </w:rPr>
-        <w:t xml:space="preserve"> &amp; CRISPR-mediated no</w:t>
-      </w:r>
-      <w:r>
-        <w:rPr>
-          <w:rStyle w:val="Hyperlink"/>
-          <w:rFonts w:ascii="Georgia" w:hAnsi="Georgia"/>
-          <w:b w:val="0"/>
-          <w:sz w:val="22"/>
-          <w:szCs w:val="22"/>
-        </w:rPr>
-        <w:t>n</w:t>
-      </w:r>
-      <w:r>
-        <w:rPr>
-          <w:rStyle w:val="Hyperlink"/>
-          <w:rFonts w:ascii="Georgia" w:hAnsi="Georgia"/>
-          <w:b w:val="0"/>
-          <w:sz w:val="22"/>
-          <w:szCs w:val="22"/>
-        </w:rPr>
-        <w:t>sense</w:t>
+        <w:t xml:space="preserve"> &amp; CRISPR-mediated nonsense</w:t>
       </w:r>
       <w:r>
         <w:rPr>
@@ -919,6 +910,55 @@
         </w:rPr>
         <w:tab/>
       </w:r>
+      <w:hyperlink r:id="rId10">
+        <w:r>
+          <w:rPr>
+            <w:rStyle w:val="Hyperlink"/>
+            <w:rFonts w:ascii="Georgia" w:hAnsi="Georgia"/>
+            <w:b w:val="0"/>
+            <w:sz w:val="22"/>
+            <w:szCs w:val="22"/>
+          </w:rPr>
+          <w:t>Rodney Rothstein</w:t>
+        </w:r>
+      </w:hyperlink>
+      <w:r>
+        <w:rPr>
+          <w:rFonts w:ascii="Georgia" w:hAnsi="Georgia"/>
+          <w:b w:val="0"/>
+          <w:sz w:val="22"/>
+          <w:szCs w:val="22"/>
+        </w:rPr>
+        <w:br/>
+      </w:r>
+      <w:r>
+        <w:rPr>
+          <w:rFonts w:ascii="Georgia" w:hAnsi="Georgia"/>
+          <w:b w:val="0"/>
+          <w:i/>
+          <w:sz w:val="22"/>
+          <w:szCs w:val="22"/>
+        </w:rPr>
+        <w:t>Co-Mentor:</w:t>
+      </w:r>
+      <w:r>
+        <w:rPr>
+          <w:rFonts w:ascii="Georgia" w:hAnsi="Georgia"/>
+          <w:b w:val="0"/>
+          <w:sz w:val="22"/>
+          <w:szCs w:val="22"/>
+        </w:rPr>
+        <w:t xml:space="preserve"> </w:t>
+      </w:r>
+      <w:r>
+        <w:rPr>
+          <w:rFonts w:ascii="Georgia" w:hAnsi="Georgia"/>
+          <w:b w:val="0"/>
+          <w:sz w:val="22"/>
+          <w:szCs w:val="22"/>
+        </w:rPr>
+        <w:tab/>
+      </w:r>
       <w:hyperlink r:id="rId11">
         <w:r>
           <w:rPr>
@@ -928,7 +968,7 @@
             <w:sz w:val="22"/>
             <w:szCs w:val="22"/>
           </w:rPr>
-          <w:t>Rodney Rothstein</w:t>
+          <w:t>Alberto Ciccia</w:t>
         </w:r>
       </w:hyperlink>
       <w:r>
@@ -948,7 +988,7 @@
           <w:sz w:val="22"/>
           <w:szCs w:val="22"/>
         </w:rPr>
-        <w:t>Co-Mentor:</w:t>
+        <w:t>Committee:</w:t>
       </w:r>
       <w:r>
         <w:rPr>
@@ -977,7 +1017,7 @@
             <w:sz w:val="22"/>
             <w:szCs w:val="22"/>
           </w:rPr>
-          <w:t>Alberto Ciccia</w:t>
+          <w:t>Songtao Jia</w:t>
         </w:r>
       </w:hyperlink>
       <w:r>
@@ -987,35 +1027,7 @@
           <w:sz w:val="22"/>
           <w:szCs w:val="22"/>
         </w:rPr>
-        <w:br/>
-      </w:r>
-      <w:r>
-        <w:rPr>
-          <w:rFonts w:ascii="Georgia" w:hAnsi="Georgia"/>
-          <w:b w:val="0"/>
-          <w:i/>
-          <w:sz w:val="22"/>
-          <w:szCs w:val="22"/>
-        </w:rPr>
-        <w:t>Committee:</w:t>
-      </w:r>
-      <w:r>
-        <w:rPr>
-          <w:rFonts w:ascii="Georgia" w:hAnsi="Georgia"/>
-          <w:b w:val="0"/>
-          <w:sz w:val="22"/>
-          <w:szCs w:val="22"/>
-        </w:rPr>
-        <w:t xml:space="preserve"> </w:t>
-      </w:r>
-      <w:r>
-        <w:rPr>
-          <w:rFonts w:ascii="Georgia" w:hAnsi="Georgia"/>
-          <w:b w:val="0"/>
-          <w:sz w:val="22"/>
-          <w:szCs w:val="22"/>
-        </w:rPr>
-        <w:tab/>
+        <w:t xml:space="preserve">, </w:t>
       </w:r>
       <w:hyperlink r:id="rId13">
         <w:r>
@@ -1026,7 +1038,7 @@
             <w:sz w:val="22"/>
             <w:szCs w:val="22"/>
           </w:rPr>
-          <w:t>Songtao Jia</w:t>
+          <w:t>Elizabeth Miller</w:t>
         </w:r>
       </w:hyperlink>
       <w:r>
@@ -1036,30 +1048,9 @@
           <w:sz w:val="22"/>
           <w:szCs w:val="22"/>
         </w:rPr>
-        <w:t xml:space="preserve">, </w:t>
+        <w:t xml:space="preserve"> &amp; </w:t>
       </w:r>
       <w:hyperlink r:id="rId14">
-        <w:r>
-          <w:rPr>
-            <w:rStyle w:val="Hyperlink"/>
-            <w:rFonts w:ascii="Georgia" w:hAnsi="Georgia"/>
-            <w:b w:val="0"/>
-            <w:sz w:val="22"/>
-            <w:szCs w:val="22"/>
-          </w:rPr>
-          <w:t>Elizabeth Miller</w:t>
-        </w:r>
-      </w:hyperlink>
-      <w:r>
-        <w:rPr>
-          <w:rFonts w:ascii="Georgia" w:hAnsi="Georgia"/>
-          <w:b w:val="0"/>
-          <w:sz w:val="22"/>
-          <w:szCs w:val="22"/>
-        </w:rPr>
-        <w:t xml:space="preserve"> &amp; </w:t>
-      </w:r>
-      <w:hyperlink r:id="rId15">
         <w:r>
           <w:rPr>
             <w:rStyle w:val="Hyperlink"/>
@@ -1320,7 +1311,7 @@
         </w:rPr>
         <w:tab/>
       </w:r>
-      <w:hyperlink r:id="rId16">
+      <w:hyperlink r:id="rId15">
         <w:r>
           <w:rPr>
             <w:rStyle w:val="Hyperlink"/>
@@ -1340,11 +1331,11 @@
           <w:bottom w:val="single" w:sz="6" w:space="1" w:color="auto"/>
         </w:pBdr>
       </w:pPr>
-      <w:bookmarkStart w:id="1" w:name="software"/>
+      <w:bookmarkStart w:id="2" w:name="software"/>
       <w:r>
         <w:t>Software</w:t>
       </w:r>
-      <w:bookmarkEnd w:id="1"/>
+      <w:bookmarkEnd w:id="2"/>
       <w:r>
         <w:t xml:space="preserve"> examples</w:t>
       </w:r>
@@ -1376,7 +1367,7 @@
         </w:rPr>
         <w:tab/>
       </w:r>
-      <w:hyperlink r:id="rId17">
+      <w:hyperlink r:id="rId16">
         <w:r>
           <w:rPr>
             <w:rStyle w:val="Hyperlink"/>
@@ -1404,7 +1395,7 @@
         </w:rPr>
         <w:t xml:space="preserve">This package was used for colony quantification and interaction analysis in </w:t>
       </w:r>
-      <w:hyperlink r:id="rId18" w:history="1">
+      <w:hyperlink r:id="rId17" w:history="1">
         <w:r>
           <w:rPr>
             <w:rStyle w:val="Hyperlink"/>
@@ -1474,7 +1465,7 @@
         </w:rPr>
         <w:t xml:space="preserve"> can be found in </w:t>
       </w:r>
-      <w:hyperlink r:id="rId19">
+      <w:hyperlink r:id="rId18">
         <w:r>
           <w:rPr>
             <w:rStyle w:val="Hyperlink"/>
@@ -1533,7 +1524,7 @@
         </w:rPr>
         <w:tab/>
       </w:r>
-      <w:hyperlink r:id="rId20">
+      <w:hyperlink r:id="rId19">
         <w:r>
           <w:rPr>
             <w:rStyle w:val="Hyperlink"/>
@@ -1561,7 +1552,7 @@
         </w:rPr>
         <w:t xml:space="preserve">This package was written to facilitate guide design for </w:t>
       </w:r>
-      <w:hyperlink r:id="rId21" w:history="1">
+      <w:hyperlink r:id="rId20" w:history="1">
         <w:r>
           <w:rPr>
             <w:rStyle w:val="Hyperlink"/>
@@ -1666,8 +1657,6 @@
         </w:rPr>
         <w:t xml:space="preserve"> a</w:t>
       </w:r>
-      <w:bookmarkStart w:id="2" w:name="_GoBack"/>
-      <w:bookmarkEnd w:id="2"/>
       <w:r>
         <w:rPr>
           <w:rFonts w:ascii="Georgia" w:hAnsi="Georgia"/>
@@ -1677,7 +1666,7 @@
         </w:rPr>
         <w:t xml:space="preserve"> base editing library for </w:t>
       </w:r>
-      <w:hyperlink r:id="rId22" w:history="1">
+      <w:hyperlink r:id="rId21" w:history="1">
         <w:proofErr w:type="spellStart"/>
         <w:r>
           <w:rPr>
@@ -2069,6 +2058,27 @@
         </w:rPr>
         <w:br/>
       </w:r>
+      <w:hyperlink r:id="rId22">
+        <w:r>
+          <w:rPr>
+            <w:rStyle w:val="Hyperlink"/>
+            <w:rFonts w:ascii="Georgia" w:hAnsi="Georgia"/>
+            <w:b w:val="0"/>
+            <w:sz w:val="22"/>
+            <w:szCs w:val="22"/>
+          </w:rPr>
+          <w:t>PMID: 31350889</w:t>
+        </w:r>
+      </w:hyperlink>
+      <w:r>
+        <w:rPr>
+          <w:rFonts w:ascii="Georgia" w:hAnsi="Georgia"/>
+          <w:b w:val="0"/>
+          <w:sz w:val="22"/>
+          <w:szCs w:val="22"/>
+        </w:rPr>
+        <w:t xml:space="preserve"> – </w:t>
+      </w:r>
       <w:hyperlink r:id="rId23">
         <w:r>
           <w:rPr>
@@ -2078,7 +2088,7 @@
             <w:sz w:val="22"/>
             <w:szCs w:val="22"/>
           </w:rPr>
-          <w:t>PMID: 31350889</w:t>
+          <w:t>PMCID: PMC6753471</w:t>
         </w:r>
       </w:hyperlink>
       <w:r>
@@ -2091,27 +2101,6 @@
         <w:t xml:space="preserve"> – </w:t>
       </w:r>
       <w:hyperlink r:id="rId24">
-        <w:r>
-          <w:rPr>
-            <w:rStyle w:val="Hyperlink"/>
-            <w:rFonts w:ascii="Georgia" w:hAnsi="Georgia"/>
-            <w:b w:val="0"/>
-            <w:sz w:val="22"/>
-            <w:szCs w:val="22"/>
-          </w:rPr>
-          <w:t>PMCID: PMC6753471</w:t>
-        </w:r>
-      </w:hyperlink>
-      <w:r>
-        <w:rPr>
-          <w:rFonts w:ascii="Georgia" w:hAnsi="Georgia"/>
-          <w:b w:val="0"/>
-          <w:sz w:val="22"/>
-          <w:szCs w:val="22"/>
-        </w:rPr>
-        <w:t xml:space="preserve"> – </w:t>
-      </w:r>
-      <w:hyperlink r:id="rId25">
         <w:r>
           <w:rPr>
             <w:rStyle w:val="Hyperlink"/>
@@ -2244,7 +2233,7 @@
         </w:rPr>
         <w:br/>
       </w:r>
-      <w:hyperlink r:id="rId26">
+      <w:hyperlink r:id="rId25">
         <w:r>
           <w:rPr>
             <w:rStyle w:val="Hyperlink"/>
@@ -2375,6 +2364,27 @@
         </w:rPr>
         <w:br/>
       </w:r>
+      <w:hyperlink r:id="rId26">
+        <w:r>
+          <w:rPr>
+            <w:rStyle w:val="Hyperlink"/>
+            <w:rFonts w:ascii="Georgia" w:hAnsi="Georgia"/>
+            <w:b w:val="0"/>
+            <w:sz w:val="22"/>
+            <w:szCs w:val="22"/>
+          </w:rPr>
+          <w:t>PMID: 28890334</w:t>
+        </w:r>
+      </w:hyperlink>
+      <w:r>
+        <w:rPr>
+          <w:rFonts w:ascii="Georgia" w:hAnsi="Georgia"/>
+          <w:b w:val="0"/>
+          <w:sz w:val="22"/>
+          <w:szCs w:val="22"/>
+        </w:rPr>
+        <w:t xml:space="preserve"> – </w:t>
+      </w:r>
       <w:hyperlink r:id="rId27">
         <w:r>
           <w:rPr>
@@ -2384,7 +2394,7 @@
             <w:sz w:val="22"/>
             <w:szCs w:val="22"/>
           </w:rPr>
-          <w:t>PMID: 28890334</w:t>
+          <w:t>PMCID: PMC5610906</w:t>
         </w:r>
       </w:hyperlink>
       <w:r>
@@ -2397,27 +2407,6 @@
         <w:t xml:space="preserve"> – </w:t>
       </w:r>
       <w:hyperlink r:id="rId28">
-        <w:r>
-          <w:rPr>
-            <w:rStyle w:val="Hyperlink"/>
-            <w:rFonts w:ascii="Georgia" w:hAnsi="Georgia"/>
-            <w:b w:val="0"/>
-            <w:sz w:val="22"/>
-            <w:szCs w:val="22"/>
-          </w:rPr>
-          <w:t>PMCID: PMC5610906</w:t>
-        </w:r>
-      </w:hyperlink>
-      <w:r>
-        <w:rPr>
-          <w:rFonts w:ascii="Georgia" w:hAnsi="Georgia"/>
-          <w:b w:val="0"/>
-          <w:sz w:val="22"/>
-          <w:szCs w:val="22"/>
-        </w:rPr>
-        <w:t xml:space="preserve"> – </w:t>
-      </w:r>
-      <w:hyperlink r:id="rId29">
         <w:r>
           <w:rPr>
             <w:rStyle w:val="Hyperlink"/>
@@ -2526,23 +2515,7 @@
           <w:sz w:val="22"/>
           <w:szCs w:val="22"/>
         </w:rPr>
-        <w:t xml:space="preserve">, Reid RJD, </w:t>
-      </w:r>
-      <w:r>
-        <w:rPr>
-          <w:rFonts w:ascii="Georgia" w:hAnsi="Georgia"/>
-          <w:sz w:val="22"/>
-          <w:szCs w:val="22"/>
-        </w:rPr>
-        <w:t>Šunjevarić I</w:t>
-      </w:r>
-      <w:r>
-        <w:rPr>
-          <w:rFonts w:ascii="Georgia" w:hAnsi="Georgia"/>
-          <w:sz w:val="22"/>
-          <w:szCs w:val="22"/>
-        </w:rPr>
-        <w:t>, Rothstein R.</w:t>
+        <w:t>, Reid RJD, Šunjevarić I, Rothstein R.</w:t>
       </w:r>
       <w:r>
         <w:rPr>
@@ -2568,37 +2541,37 @@
         </w:rPr>
         <w:tab/>
       </w:r>
+      <w:hyperlink r:id="rId29" w:history="1">
+        <w:proofErr w:type="spellStart"/>
+        <w:r>
+          <w:rPr>
+            <w:rStyle w:val="Hyperlink"/>
+            <w:rFonts w:ascii="Georgia" w:hAnsi="Georgia"/>
+            <w:sz w:val="22"/>
+            <w:szCs w:val="22"/>
+          </w:rPr>
+          <w:t>BioRxiv</w:t>
+        </w:r>
+        <w:proofErr w:type="spellEnd"/>
+        <w:r>
+          <w:rPr>
+            <w:rStyle w:val="Hyperlink"/>
+            <w:rFonts w:ascii="Georgia" w:hAnsi="Georgia"/>
+            <w:sz w:val="22"/>
+            <w:szCs w:val="22"/>
+          </w:rPr>
+          <w:t>: 10.1101/2022.03.24.485580v1</w:t>
+        </w:r>
+      </w:hyperlink>
+      <w:r>
+        <w:rPr>
+          <w:rFonts w:ascii="Georgia" w:hAnsi="Georgia"/>
+          <w:sz w:val="22"/>
+          <w:szCs w:val="22"/>
+        </w:rPr>
+        <w:t> – </w:t>
+      </w:r>
       <w:hyperlink r:id="rId30" w:history="1">
-        <w:proofErr w:type="spellStart"/>
-        <w:r>
-          <w:rPr>
-            <w:rStyle w:val="Hyperlink"/>
-            <w:rFonts w:ascii="Georgia" w:hAnsi="Georgia"/>
-            <w:sz w:val="22"/>
-            <w:szCs w:val="22"/>
-          </w:rPr>
-          <w:t>BioRxiv</w:t>
-        </w:r>
-        <w:proofErr w:type="spellEnd"/>
-        <w:r>
-          <w:rPr>
-            <w:rStyle w:val="Hyperlink"/>
-            <w:rFonts w:ascii="Georgia" w:hAnsi="Georgia"/>
-            <w:sz w:val="22"/>
-            <w:szCs w:val="22"/>
-          </w:rPr>
-          <w:t>: 10.1101/2022.03.24.485580v1</w:t>
-        </w:r>
-      </w:hyperlink>
-      <w:r>
-        <w:rPr>
-          <w:rFonts w:ascii="Georgia" w:hAnsi="Georgia"/>
-          <w:sz w:val="22"/>
-          <w:szCs w:val="22"/>
-        </w:rPr>
-        <w:t> – </w:t>
-      </w:r>
-      <w:hyperlink r:id="rId31" w:history="1">
         <w:r>
           <w:rPr>
             <w:rStyle w:val="Hyperlink"/>
@@ -2774,6 +2747,27 @@
         </w:rPr>
         <w:br/>
       </w:r>
+      <w:hyperlink r:id="rId31" w:history="1">
+        <w:r>
+          <w:rPr>
+            <w:rStyle w:val="Hyperlink"/>
+            <w:rFonts w:ascii="Georgia" w:hAnsi="Georgia"/>
+            <w:b w:val="0"/>
+            <w:sz w:val="22"/>
+            <w:szCs w:val="22"/>
+          </w:rPr>
+          <w:t>PMID: 33606978</w:t>
+        </w:r>
+      </w:hyperlink>
+      <w:r>
+        <w:rPr>
+          <w:rFonts w:ascii="Georgia" w:hAnsi="Georgia"/>
+          <w:b w:val="0"/>
+          <w:sz w:val="22"/>
+          <w:szCs w:val="22"/>
+        </w:rPr>
+        <w:t> – </w:t>
+      </w:r>
       <w:hyperlink r:id="rId32" w:history="1">
         <w:r>
           <w:rPr>
@@ -2783,7 +2777,7 @@
             <w:sz w:val="22"/>
             <w:szCs w:val="22"/>
           </w:rPr>
-          <w:t>PMID: 33606978</w:t>
+          <w:t>PMCID: PMC8018281</w:t>
         </w:r>
       </w:hyperlink>
       <w:r>
@@ -2796,27 +2790,6 @@
         <w:t> – </w:t>
       </w:r>
       <w:hyperlink r:id="rId33" w:history="1">
-        <w:r>
-          <w:rPr>
-            <w:rStyle w:val="Hyperlink"/>
-            <w:rFonts w:ascii="Georgia" w:hAnsi="Georgia"/>
-            <w:b w:val="0"/>
-            <w:sz w:val="22"/>
-            <w:szCs w:val="22"/>
-          </w:rPr>
-          <w:t>PMCID: PMC8018281</w:t>
-        </w:r>
-      </w:hyperlink>
-      <w:r>
-        <w:rPr>
-          <w:rFonts w:ascii="Georgia" w:hAnsi="Georgia"/>
-          <w:b w:val="0"/>
-          <w:sz w:val="22"/>
-          <w:szCs w:val="22"/>
-        </w:rPr>
-        <w:t> – </w:t>
-      </w:r>
-      <w:hyperlink r:id="rId34" w:history="1">
         <w:r>
           <w:rPr>
             <w:rStyle w:val="Hyperlink"/>
@@ -2961,23 +2934,7 @@
           <w:sz w:val="22"/>
           <w:szCs w:val="22"/>
         </w:rPr>
-        <w:t>. 2021;2153:253</w:t>
-      </w:r>
-      <w:r>
-        <w:rPr>
-          <w:rFonts w:ascii="Georgia" w:hAnsi="Georgia"/>
-          <w:sz w:val="22"/>
-          <w:szCs w:val="22"/>
-        </w:rPr>
-        <w:t>—</w:t>
-      </w:r>
-      <w:r>
-        <w:rPr>
-          <w:rFonts w:ascii="Georgia" w:hAnsi="Georgia"/>
-          <w:sz w:val="22"/>
-          <w:szCs w:val="22"/>
-        </w:rPr>
-        <w:t>265.</w:t>
+        <w:t>. 2021;2153:253—265.</w:t>
       </w:r>
       <w:r>
         <w:rPr>
@@ -3003,26 +2960,26 @@
         </w:rPr>
         <w:tab/>
       </w:r>
+      <w:hyperlink r:id="rId34" w:history="1">
+        <w:r>
+          <w:rPr>
+            <w:rStyle w:val="Hyperlink"/>
+            <w:rFonts w:ascii="Georgia" w:hAnsi="Georgia"/>
+            <w:sz w:val="22"/>
+            <w:szCs w:val="22"/>
+          </w:rPr>
+          <w:t>PMID: 32840785</w:t>
+        </w:r>
+      </w:hyperlink>
+      <w:r>
+        <w:rPr>
+          <w:rFonts w:ascii="Georgia" w:hAnsi="Georgia"/>
+          <w:sz w:val="22"/>
+          <w:szCs w:val="22"/>
+        </w:rPr>
+        <w:t> – </w:t>
+      </w:r>
       <w:hyperlink r:id="rId35" w:history="1">
-        <w:r>
-          <w:rPr>
-            <w:rStyle w:val="Hyperlink"/>
-            <w:rFonts w:ascii="Georgia" w:hAnsi="Georgia"/>
-            <w:sz w:val="22"/>
-            <w:szCs w:val="22"/>
-          </w:rPr>
-          <w:t>PMID: 32840785</w:t>
-        </w:r>
-      </w:hyperlink>
-      <w:r>
-        <w:rPr>
-          <w:rFonts w:ascii="Georgia" w:hAnsi="Georgia"/>
-          <w:sz w:val="22"/>
-          <w:szCs w:val="22"/>
-        </w:rPr>
-        <w:t> – </w:t>
-      </w:r>
-      <w:hyperlink r:id="rId36" w:history="1">
         <w:r>
           <w:rPr>
             <w:rStyle w:val="Hyperlink"/>
@@ -3136,6 +3093,27 @@
         </w:rPr>
         <w:br/>
       </w:r>
+      <w:hyperlink r:id="rId36">
+        <w:r>
+          <w:rPr>
+            <w:rStyle w:val="Hyperlink"/>
+            <w:rFonts w:ascii="Georgia" w:hAnsi="Georgia"/>
+            <w:b w:val="0"/>
+            <w:sz w:val="22"/>
+            <w:szCs w:val="22"/>
+          </w:rPr>
+          <w:t>PMID: 31483739</w:t>
+        </w:r>
+      </w:hyperlink>
+      <w:r>
+        <w:rPr>
+          <w:rFonts w:ascii="Georgia" w:hAnsi="Georgia"/>
+          <w:b w:val="0"/>
+          <w:sz w:val="22"/>
+          <w:szCs w:val="22"/>
+        </w:rPr>
+        <w:t xml:space="preserve"> – </w:t>
+      </w:r>
       <w:hyperlink r:id="rId37">
         <w:r>
           <w:rPr>
@@ -3145,7 +3123,7 @@
             <w:sz w:val="22"/>
             <w:szCs w:val="22"/>
           </w:rPr>
-          <w:t>PMID: 31483739</w:t>
+          <w:t>PMCID: PMC6761769</w:t>
         </w:r>
       </w:hyperlink>
       <w:r>
@@ -3158,27 +3136,6 @@
         <w:t xml:space="preserve"> – </w:t>
       </w:r>
       <w:hyperlink r:id="rId38">
-        <w:r>
-          <w:rPr>
-            <w:rStyle w:val="Hyperlink"/>
-            <w:rFonts w:ascii="Georgia" w:hAnsi="Georgia"/>
-            <w:b w:val="0"/>
-            <w:sz w:val="22"/>
-            <w:szCs w:val="22"/>
-          </w:rPr>
-          <w:t>PMCID: PMC6761769</w:t>
-        </w:r>
-      </w:hyperlink>
-      <w:r>
-        <w:rPr>
-          <w:rFonts w:ascii="Georgia" w:hAnsi="Georgia"/>
-          <w:b w:val="0"/>
-          <w:sz w:val="22"/>
-          <w:szCs w:val="22"/>
-        </w:rPr>
-        <w:t xml:space="preserve"> – </w:t>
-      </w:r>
-      <w:hyperlink r:id="rId39">
         <w:r>
           <w:rPr>
             <w:rStyle w:val="Hyperlink"/>
@@ -3293,6 +3250,27 @@
         </w:rPr>
         <w:br/>
       </w:r>
+      <w:hyperlink r:id="rId39">
+        <w:r>
+          <w:rPr>
+            <w:rStyle w:val="Hyperlink"/>
+            <w:rFonts w:ascii="Georgia" w:hAnsi="Georgia"/>
+            <w:b w:val="0"/>
+            <w:sz w:val="22"/>
+            <w:szCs w:val="22"/>
+          </w:rPr>
+          <w:t>PMID: 30181361</w:t>
+        </w:r>
+      </w:hyperlink>
+      <w:r>
+        <w:rPr>
+          <w:rFonts w:ascii="Georgia" w:hAnsi="Georgia"/>
+          <w:b w:val="0"/>
+          <w:sz w:val="22"/>
+          <w:szCs w:val="22"/>
+        </w:rPr>
+        <w:t xml:space="preserve"> – </w:t>
+      </w:r>
       <w:hyperlink r:id="rId40">
         <w:r>
           <w:rPr>
@@ -3302,7 +3280,7 @@
             <w:sz w:val="22"/>
             <w:szCs w:val="22"/>
           </w:rPr>
-          <w:t>PMID: 30181361</w:t>
+          <w:t>PMCID: PMC6120718</w:t>
         </w:r>
       </w:hyperlink>
       <w:r>
@@ -3315,27 +3293,6 @@
         <w:t xml:space="preserve"> – </w:t>
       </w:r>
       <w:hyperlink r:id="rId41">
-        <w:r>
-          <w:rPr>
-            <w:rStyle w:val="Hyperlink"/>
-            <w:rFonts w:ascii="Georgia" w:hAnsi="Georgia"/>
-            <w:b w:val="0"/>
-            <w:sz w:val="22"/>
-            <w:szCs w:val="22"/>
-          </w:rPr>
-          <w:t>PMCID: PMC6120718</w:t>
-        </w:r>
-      </w:hyperlink>
-      <w:r>
-        <w:rPr>
-          <w:rFonts w:ascii="Georgia" w:hAnsi="Georgia"/>
-          <w:b w:val="0"/>
-          <w:sz w:val="22"/>
-          <w:szCs w:val="22"/>
-        </w:rPr>
-        <w:t xml:space="preserve"> – </w:t>
-      </w:r>
-      <w:hyperlink r:id="rId42">
         <w:r>
           <w:rPr>
             <w:rStyle w:val="Hyperlink"/>
@@ -3458,6 +3415,27 @@
         </w:rPr>
         <w:br/>
       </w:r>
+      <w:hyperlink r:id="rId42">
+        <w:r>
+          <w:rPr>
+            <w:rStyle w:val="Hyperlink"/>
+            <w:rFonts w:ascii="Georgia" w:hAnsi="Georgia"/>
+            <w:b w:val="0"/>
+            <w:sz w:val="22"/>
+            <w:szCs w:val="22"/>
+          </w:rPr>
+          <w:t>PMID: 27558135</w:t>
+        </w:r>
+      </w:hyperlink>
+      <w:r>
+        <w:rPr>
+          <w:rFonts w:ascii="Georgia" w:hAnsi="Georgia"/>
+          <w:b w:val="0"/>
+          <w:sz w:val="22"/>
+          <w:szCs w:val="22"/>
+        </w:rPr>
+        <w:t xml:space="preserve"> – </w:t>
+      </w:r>
       <w:hyperlink r:id="rId43">
         <w:r>
           <w:rPr>
@@ -3467,7 +3445,7 @@
             <w:sz w:val="22"/>
             <w:szCs w:val="22"/>
           </w:rPr>
-          <w:t>PMID: 27558135</w:t>
+          <w:t>PMCID: PMC5068864</w:t>
         </w:r>
       </w:hyperlink>
       <w:r>
@@ -3480,27 +3458,6 @@
         <w:t xml:space="preserve"> – </w:t>
       </w:r>
       <w:hyperlink r:id="rId44">
-        <w:r>
-          <w:rPr>
-            <w:rStyle w:val="Hyperlink"/>
-            <w:rFonts w:ascii="Georgia" w:hAnsi="Georgia"/>
-            <w:b w:val="0"/>
-            <w:sz w:val="22"/>
-            <w:szCs w:val="22"/>
-          </w:rPr>
-          <w:t>PMCID: PMC5068864</w:t>
-        </w:r>
-      </w:hyperlink>
-      <w:r>
-        <w:rPr>
-          <w:rFonts w:ascii="Georgia" w:hAnsi="Georgia"/>
-          <w:b w:val="0"/>
-          <w:sz w:val="22"/>
-          <w:szCs w:val="22"/>
-        </w:rPr>
-        <w:t xml:space="preserve"> – </w:t>
-      </w:r>
-      <w:hyperlink r:id="rId45">
         <w:r>
           <w:rPr>
             <w:rStyle w:val="Hyperlink"/>
@@ -3972,6 +3929,7 @@
   <w:style w:type="character" w:default="1" w:styleId="DefaultParagraphFont">
     <w:name w:val="Default Paragraph Font"/>
     <w:uiPriority w:val="1"/>
+    <w:semiHidden/>
     <w:unhideWhenUsed/>
   </w:style>
   <w:style w:type="table" w:default="1" w:styleId="TableNormal">

</xml_diff>

<commit_message>
Reset links to custom domain
</commit_message>
<xml_diff>
--- a/static/documents/CV-Eric-Edward-Bryant-PhD.docx
+++ b/static/documents/CV-Eric-Edward-Bryant-PhD.docx
@@ -36,43 +36,14 @@
       <w:r>
         <w:t xml:space="preserve">• </w:t>
       </w:r>
-      <w:r>
-        <w:rPr>
-          <w:rStyle w:val="Hyperlink"/>
-        </w:rPr>
-        <w:fldChar w:fldCharType="begin"/>
-      </w:r>
-      <w:r>
-        <w:rPr>
-          <w:rStyle w:val="Hyperlink"/>
-        </w:rPr>
-        <w:instrText>HYPERLINK "https://ericedwardbryant.netlify.app/"</w:instrText>
-      </w:r>
-      <w:r>
-        <w:rPr>
-          <w:rStyle w:val="Hyperlink"/>
-        </w:rPr>
-      </w:r>
-      <w:r>
-        <w:rPr>
-          <w:rStyle w:val="Hyperlink"/>
-        </w:rPr>
-        <w:fldChar w:fldCharType="separate"/>
-      </w:r>
-      <w:r>
-        <w:rPr>
-          <w:rStyle w:val="Hyperlink"/>
-        </w:rPr>
-        <w:t>ericedwardbryant.netlify.app</w:t>
-      </w:r>
-      <w:r>
-        <w:rPr>
-          <w:rStyle w:val="Hyperlink"/>
-        </w:rPr>
-        <w:fldChar w:fldCharType="end"/>
-      </w:r>
-      <w:bookmarkStart w:id="1" w:name="_GoBack"/>
-      <w:bookmarkEnd w:id="1"/>
+      <w:hyperlink r:id="rId5" w:history="1">
+        <w:r>
+          <w:rPr>
+            <w:rStyle w:val="Hyperlink"/>
+          </w:rPr>
+          <w:t>ericbryantphd.com</w:t>
+        </w:r>
+      </w:hyperlink>
       <w:r>
         <w:t xml:space="preserve"> </w:t>
       </w:r>
@@ -298,7 +269,7 @@
         </w:rPr>
         <w:tab/>
       </w:r>
-      <w:hyperlink r:id="rId5" w:history="1">
+      <w:hyperlink r:id="rId6" w:history="1">
         <w:r>
           <w:rPr>
             <w:rStyle w:val="Hyperlink"/>
@@ -317,7 +288,7 @@
         </w:rPr>
         <w:t xml:space="preserve"> &amp; </w:t>
       </w:r>
-      <w:hyperlink r:id="rId6" w:history="1">
+      <w:hyperlink r:id="rId7" w:history="1">
         <w:r>
           <w:rPr>
             <w:rStyle w:val="Hyperlink"/>
@@ -575,7 +546,7 @@
         </w:rPr>
         <w:tab/>
       </w:r>
-      <w:hyperlink r:id="rId7" w:history="1">
+      <w:hyperlink r:id="rId8" w:history="1">
         <w:r>
           <w:rPr>
             <w:rStyle w:val="Hyperlink"/>
@@ -594,7 +565,7 @@
         </w:rPr>
         <w:t xml:space="preserve"> &amp; </w:t>
       </w:r>
-      <w:hyperlink r:id="rId8" w:history="1">
+      <w:hyperlink r:id="rId9" w:history="1">
         <w:r>
           <w:rPr>
             <w:rStyle w:val="Hyperlink"/>
@@ -725,7 +696,7 @@
         </w:rPr>
         <w:tab/>
       </w:r>
-      <w:hyperlink r:id="rId9">
+      <w:hyperlink r:id="rId10">
         <w:r>
           <w:rPr>
             <w:rStyle w:val="Hyperlink"/>
@@ -910,7 +881,7 @@
         </w:rPr>
         <w:tab/>
       </w:r>
-      <w:hyperlink r:id="rId10">
+      <w:hyperlink r:id="rId11">
         <w:r>
           <w:rPr>
             <w:rStyle w:val="Hyperlink"/>
@@ -959,7 +930,7 @@
         </w:rPr>
         <w:tab/>
       </w:r>
-      <w:hyperlink r:id="rId11">
+      <w:hyperlink r:id="rId12">
         <w:r>
           <w:rPr>
             <w:rStyle w:val="Hyperlink"/>
@@ -1008,7 +979,7 @@
         </w:rPr>
         <w:tab/>
       </w:r>
-      <w:hyperlink r:id="rId12">
+      <w:hyperlink r:id="rId13">
         <w:r>
           <w:rPr>
             <w:rStyle w:val="Hyperlink"/>
@@ -1029,7 +1000,7 @@
         </w:rPr>
         <w:t xml:space="preserve">, </w:t>
       </w:r>
-      <w:hyperlink r:id="rId13">
+      <w:hyperlink r:id="rId14">
         <w:r>
           <w:rPr>
             <w:rStyle w:val="Hyperlink"/>
@@ -1050,7 +1021,7 @@
         </w:rPr>
         <w:t xml:space="preserve"> &amp; </w:t>
       </w:r>
-      <w:hyperlink r:id="rId14">
+      <w:hyperlink r:id="rId15">
         <w:r>
           <w:rPr>
             <w:rStyle w:val="Hyperlink"/>
@@ -1311,7 +1282,7 @@
         </w:rPr>
         <w:tab/>
       </w:r>
-      <w:hyperlink r:id="rId15">
+      <w:hyperlink r:id="rId16">
         <w:r>
           <w:rPr>
             <w:rStyle w:val="Hyperlink"/>
@@ -1331,11 +1302,11 @@
           <w:bottom w:val="single" w:sz="6" w:space="1" w:color="auto"/>
         </w:pBdr>
       </w:pPr>
-      <w:bookmarkStart w:id="2" w:name="software"/>
+      <w:bookmarkStart w:id="1" w:name="software"/>
       <w:r>
         <w:t>Software</w:t>
       </w:r>
-      <w:bookmarkEnd w:id="2"/>
+      <w:bookmarkEnd w:id="1"/>
       <w:r>
         <w:t xml:space="preserve"> examples</w:t>
       </w:r>
@@ -1367,7 +1338,7 @@
         </w:rPr>
         <w:tab/>
       </w:r>
-      <w:hyperlink r:id="rId16">
+      <w:hyperlink r:id="rId17">
         <w:r>
           <w:rPr>
             <w:rStyle w:val="Hyperlink"/>
@@ -1395,7 +1366,7 @@
         </w:rPr>
         <w:t xml:space="preserve">This package was used for colony quantification and interaction analysis in </w:t>
       </w:r>
-      <w:hyperlink r:id="rId17" w:history="1">
+      <w:hyperlink r:id="rId18" w:history="1">
         <w:r>
           <w:rPr>
             <w:rStyle w:val="Hyperlink"/>
@@ -1465,7 +1436,7 @@
         </w:rPr>
         <w:t xml:space="preserve"> can be found in </w:t>
       </w:r>
-      <w:hyperlink r:id="rId18">
+      <w:hyperlink r:id="rId19">
         <w:r>
           <w:rPr>
             <w:rStyle w:val="Hyperlink"/>
@@ -1524,7 +1495,7 @@
         </w:rPr>
         <w:tab/>
       </w:r>
-      <w:hyperlink r:id="rId19">
+      <w:hyperlink r:id="rId20">
         <w:r>
           <w:rPr>
             <w:rStyle w:val="Hyperlink"/>
@@ -1535,6 +1506,8 @@
           <w:t>iSTOP R package</w:t>
         </w:r>
       </w:hyperlink>
+      <w:bookmarkStart w:id="2" w:name="_GoBack"/>
+      <w:bookmarkEnd w:id="2"/>
       <w:r>
         <w:rPr>
           <w:rFonts w:ascii="Georgia" w:hAnsi="Georgia"/>
@@ -1552,7 +1525,7 @@
         </w:rPr>
         <w:t xml:space="preserve">This package was written to facilitate guide design for </w:t>
       </w:r>
-      <w:hyperlink r:id="rId20" w:history="1">
+      <w:hyperlink r:id="rId21" w:history="1">
         <w:r>
           <w:rPr>
             <w:rStyle w:val="Hyperlink"/>
@@ -1666,7 +1639,7 @@
         </w:rPr>
         <w:t xml:space="preserve"> base editing library for </w:t>
       </w:r>
-      <w:hyperlink r:id="rId21" w:history="1">
+      <w:hyperlink r:id="rId22" w:history="1">
         <w:proofErr w:type="spellStart"/>
         <w:r>
           <w:rPr>
@@ -2058,7 +2031,7 @@
         </w:rPr>
         <w:br/>
       </w:r>
-      <w:hyperlink r:id="rId22">
+      <w:hyperlink r:id="rId23">
         <w:r>
           <w:rPr>
             <w:rStyle w:val="Hyperlink"/>
@@ -2079,7 +2052,7 @@
         </w:rPr>
         <w:t xml:space="preserve"> – </w:t>
       </w:r>
-      <w:hyperlink r:id="rId23">
+      <w:hyperlink r:id="rId24">
         <w:r>
           <w:rPr>
             <w:rStyle w:val="Hyperlink"/>
@@ -2100,7 +2073,7 @@
         </w:rPr>
         <w:t xml:space="preserve"> – </w:t>
       </w:r>
-      <w:hyperlink r:id="rId24">
+      <w:hyperlink r:id="rId25">
         <w:r>
           <w:rPr>
             <w:rStyle w:val="Hyperlink"/>
@@ -2233,7 +2206,7 @@
         </w:rPr>
         <w:br/>
       </w:r>
-      <w:hyperlink r:id="rId25">
+      <w:hyperlink r:id="rId26">
         <w:r>
           <w:rPr>
             <w:rStyle w:val="Hyperlink"/>
@@ -2364,7 +2337,7 @@
         </w:rPr>
         <w:br/>
       </w:r>
-      <w:hyperlink r:id="rId26">
+      <w:hyperlink r:id="rId27">
         <w:r>
           <w:rPr>
             <w:rStyle w:val="Hyperlink"/>
@@ -2385,7 +2358,7 @@
         </w:rPr>
         <w:t xml:space="preserve"> – </w:t>
       </w:r>
-      <w:hyperlink r:id="rId27">
+      <w:hyperlink r:id="rId28">
         <w:r>
           <w:rPr>
             <w:rStyle w:val="Hyperlink"/>
@@ -2406,7 +2379,7 @@
         </w:rPr>
         <w:t xml:space="preserve"> – </w:t>
       </w:r>
-      <w:hyperlink r:id="rId28">
+      <w:hyperlink r:id="rId29">
         <w:r>
           <w:rPr>
             <w:rStyle w:val="Hyperlink"/>
@@ -2541,7 +2514,7 @@
         </w:rPr>
         <w:tab/>
       </w:r>
-      <w:hyperlink r:id="rId29" w:history="1">
+      <w:hyperlink r:id="rId30" w:history="1">
         <w:proofErr w:type="spellStart"/>
         <w:r>
           <w:rPr>
@@ -2571,7 +2544,7 @@
         </w:rPr>
         <w:t> – </w:t>
       </w:r>
-      <w:hyperlink r:id="rId30" w:history="1">
+      <w:hyperlink r:id="rId31" w:history="1">
         <w:r>
           <w:rPr>
             <w:rStyle w:val="Hyperlink"/>
@@ -2747,7 +2720,7 @@
         </w:rPr>
         <w:br/>
       </w:r>
-      <w:hyperlink r:id="rId31" w:history="1">
+      <w:hyperlink r:id="rId32" w:history="1">
         <w:r>
           <w:rPr>
             <w:rStyle w:val="Hyperlink"/>
@@ -2768,7 +2741,7 @@
         </w:rPr>
         <w:t> – </w:t>
       </w:r>
-      <w:hyperlink r:id="rId32" w:history="1">
+      <w:hyperlink r:id="rId33" w:history="1">
         <w:r>
           <w:rPr>
             <w:rStyle w:val="Hyperlink"/>
@@ -2789,7 +2762,7 @@
         </w:rPr>
         <w:t> – </w:t>
       </w:r>
-      <w:hyperlink r:id="rId33" w:history="1">
+      <w:hyperlink r:id="rId34" w:history="1">
         <w:r>
           <w:rPr>
             <w:rStyle w:val="Hyperlink"/>
@@ -2960,7 +2933,7 @@
         </w:rPr>
         <w:tab/>
       </w:r>
-      <w:hyperlink r:id="rId34" w:history="1">
+      <w:hyperlink r:id="rId35" w:history="1">
         <w:r>
           <w:rPr>
             <w:rStyle w:val="Hyperlink"/>
@@ -2979,7 +2952,7 @@
         </w:rPr>
         <w:t> – </w:t>
       </w:r>
-      <w:hyperlink r:id="rId35" w:history="1">
+      <w:hyperlink r:id="rId36" w:history="1">
         <w:r>
           <w:rPr>
             <w:rStyle w:val="Hyperlink"/>
@@ -3093,7 +3066,7 @@
         </w:rPr>
         <w:br/>
       </w:r>
-      <w:hyperlink r:id="rId36">
+      <w:hyperlink r:id="rId37">
         <w:r>
           <w:rPr>
             <w:rStyle w:val="Hyperlink"/>
@@ -3114,7 +3087,7 @@
         </w:rPr>
         <w:t xml:space="preserve"> – </w:t>
       </w:r>
-      <w:hyperlink r:id="rId37">
+      <w:hyperlink r:id="rId38">
         <w:r>
           <w:rPr>
             <w:rStyle w:val="Hyperlink"/>
@@ -3135,7 +3108,7 @@
         </w:rPr>
         <w:t xml:space="preserve"> – </w:t>
       </w:r>
-      <w:hyperlink r:id="rId38">
+      <w:hyperlink r:id="rId39">
         <w:r>
           <w:rPr>
             <w:rStyle w:val="Hyperlink"/>
@@ -3250,7 +3223,7 @@
         </w:rPr>
         <w:br/>
       </w:r>
-      <w:hyperlink r:id="rId39">
+      <w:hyperlink r:id="rId40">
         <w:r>
           <w:rPr>
             <w:rStyle w:val="Hyperlink"/>
@@ -3271,7 +3244,7 @@
         </w:rPr>
         <w:t xml:space="preserve"> – </w:t>
       </w:r>
-      <w:hyperlink r:id="rId40">
+      <w:hyperlink r:id="rId41">
         <w:r>
           <w:rPr>
             <w:rStyle w:val="Hyperlink"/>
@@ -3292,7 +3265,7 @@
         </w:rPr>
         <w:t xml:space="preserve"> – </w:t>
       </w:r>
-      <w:hyperlink r:id="rId41">
+      <w:hyperlink r:id="rId42">
         <w:r>
           <w:rPr>
             <w:rStyle w:val="Hyperlink"/>
@@ -3415,7 +3388,7 @@
         </w:rPr>
         <w:br/>
       </w:r>
-      <w:hyperlink r:id="rId42">
+      <w:hyperlink r:id="rId43">
         <w:r>
           <w:rPr>
             <w:rStyle w:val="Hyperlink"/>
@@ -3436,7 +3409,7 @@
         </w:rPr>
         <w:t xml:space="preserve"> – </w:t>
       </w:r>
-      <w:hyperlink r:id="rId43">
+      <w:hyperlink r:id="rId44">
         <w:r>
           <w:rPr>
             <w:rStyle w:val="Hyperlink"/>
@@ -3457,7 +3430,7 @@
         </w:rPr>
         <w:t xml:space="preserve"> – </w:t>
       </w:r>
-      <w:hyperlink r:id="rId44">
+      <w:hyperlink r:id="rId45">
         <w:r>
           <w:rPr>
             <w:rStyle w:val="Hyperlink"/>

</xml_diff>